<commit_message>
updated documentation, added data and skater buttons to gui
</commit_message>
<xml_diff>
--- a/ELEC 490 Software Documentation.docx
+++ b/ELEC 490 Software Documentation.docx
@@ -282,228 +282,273 @@
       <w:r>
         <w:t>.wmv</w:t>
       </w:r>
+    </w:p>
+    <w:p>
+      <w:pPr>
+        <w:pStyle w:val="NoSpacing"/>
+      </w:pPr>
+    </w:p>
+    <w:p>
+      <w:pPr>
+        <w:pStyle w:val="NoSpacing"/>
+      </w:pPr>
+      <w:r>
+        <w:t>Running the code</w:t>
+      </w:r>
+    </w:p>
+    <w:p>
+      <w:pPr>
+        <w:pStyle w:val="NoSpacing"/>
+        <w:numPr>
+          <w:ilvl w:val="0"/>
+          <w:numId w:val="5"/>
+        </w:numPr>
+      </w:pPr>
+      <w:r>
+        <w:t>Building the code: about 250 warnings (don’t worry about these)</w:t>
+      </w:r>
+    </w:p>
+    <w:p>
+      <w:pPr>
+        <w:pStyle w:val="NoSpacing"/>
+        <w:numPr>
+          <w:ilvl w:val="0"/>
+          <w:numId w:val="5"/>
+        </w:numPr>
+      </w:pPr>
+      <w:r>
+        <w:t>Running the code: about 700 warnings (don’t worry about these)</w:t>
+      </w:r>
+    </w:p>
+    <w:p>
+      <w:pPr>
+        <w:pStyle w:val="NoSpacing"/>
+      </w:pPr>
+    </w:p>
+    <w:p>
+      <w:pPr>
+        <w:pStyle w:val="NoSpacing"/>
+      </w:pPr>
+      <w:r>
+        <w:t>Things to Address</w:t>
+      </w:r>
+    </w:p>
+    <w:p>
+      <w:pPr>
+        <w:pStyle w:val="NoSpacing"/>
+        <w:numPr>
+          <w:ilvl w:val="0"/>
+          <w:numId w:val="2"/>
+        </w:numPr>
+      </w:pPr>
+      <w:r>
+        <w:t>What is right/left arrow slot do?</w:t>
+      </w:r>
+    </w:p>
+    <w:p>
+      <w:pPr>
+        <w:pStyle w:val="NoSpacing"/>
+        <w:numPr>
+          <w:ilvl w:val="0"/>
+          <w:numId w:val="2"/>
+        </w:numPr>
+      </w:pPr>
+      <w:r>
+        <w:t>Test new VideoPlayer code</w:t>
+      </w:r>
+    </w:p>
+    <w:p>
+      <w:pPr>
+        <w:pStyle w:val="NoSpacing"/>
+        <w:numPr>
+          <w:ilvl w:val="0"/>
+          <w:numId w:val="2"/>
+        </w:numPr>
+      </w:pPr>
+      <w:r>
+        <w:t>What kinds of video files does it work on?</w:t>
+      </w:r>
+    </w:p>
+    <w:p>
+      <w:pPr>
+        <w:pStyle w:val="NoSpacing"/>
+        <w:numPr>
+          <w:ilvl w:val="0"/>
+          <w:numId w:val="2"/>
+        </w:numPr>
+      </w:pPr>
+      <w:r>
+        <w:t>How are the log files saved?</w:t>
+      </w:r>
+    </w:p>
+    <w:p>
+      <w:pPr>
+        <w:pStyle w:val="NoSpacing"/>
+        <w:numPr>
+          <w:ilvl w:val="1"/>
+          <w:numId w:val="2"/>
+        </w:numPr>
+      </w:pPr>
+      <w:r>
+        <w:t>As .log</w:t>
+      </w:r>
+    </w:p>
+    <w:p>
+      <w:pPr>
+        <w:pStyle w:val="NoSpacing"/>
+        <w:numPr>
+          <w:ilvl w:val="1"/>
+          <w:numId w:val="2"/>
+        </w:numPr>
+      </w:pPr>
+      <w:r>
+        <w:t>Still need a file system</w:t>
+      </w:r>
+    </w:p>
+    <w:p>
+      <w:pPr>
+        <w:pStyle w:val="NoSpacing"/>
+      </w:pPr>
+    </w:p>
+    <w:p>
+      <w:pPr>
+        <w:pStyle w:val="NoSpacing"/>
+      </w:pPr>
+      <w:r>
+        <w:t>Log</w:t>
+      </w:r>
+    </w:p>
+    <w:p>
+      <w:pPr>
+        <w:pStyle w:val="NoSpacing"/>
+        <w:numPr>
+          <w:ilvl w:val="0"/>
+          <w:numId w:val="4"/>
+        </w:numPr>
+      </w:pPr>
+      <w:r>
+        <w:t>10/25/13</w:t>
+      </w:r>
+    </w:p>
+    <w:p>
+      <w:pPr>
+        <w:pStyle w:val="NoSpacing"/>
+        <w:numPr>
+          <w:ilvl w:val="1"/>
+          <w:numId w:val="4"/>
+        </w:numPr>
+      </w:pPr>
+      <w:r>
+        <w:t>Got the GUI to run</w:t>
+      </w:r>
+    </w:p>
+    <w:p>
+      <w:pPr>
+        <w:pStyle w:val="NoSpacing"/>
+        <w:numPr>
+          <w:ilvl w:val="1"/>
+          <w:numId w:val="4"/>
+        </w:numPr>
+      </w:pPr>
+      <w:r>
+        <w:t>Still testing video player code</w:t>
+      </w:r>
+    </w:p>
+    <w:p>
+      <w:pPr>
+        <w:pStyle w:val="NoSpacing"/>
+        <w:numPr>
+          <w:ilvl w:val="1"/>
+          <w:numId w:val="4"/>
+        </w:numPr>
+      </w:pPr>
+      <w:r>
+        <w:t>GUI shows everything except newly added components (obviously…)</w:t>
+      </w:r>
+    </w:p>
+    <w:p>
+      <w:pPr>
+        <w:pStyle w:val="NoSpacing"/>
+        <w:numPr>
+          <w:ilvl w:val="1"/>
+          <w:numId w:val="4"/>
+        </w:numPr>
+      </w:pPr>
+      <w:r>
+        <w:t>What is a slot?</w:t>
+      </w:r>
+    </w:p>
+    <w:p>
+      <w:pPr>
+        <w:pStyle w:val="NoSpacing"/>
+        <w:numPr>
+          <w:ilvl w:val="1"/>
+          <w:numId w:val="4"/>
+        </w:numPr>
+      </w:pPr>
+      <w:r>
+        <w:t>Browse -&gt; Open file (can we rename?)</w:t>
+      </w:r>
+    </w:p>
+    <w:p>
+      <w:pPr>
+        <w:pStyle w:val="NoSpacing"/>
+        <w:numPr>
+          <w:ilvl w:val="1"/>
+          <w:numId w:val="4"/>
+        </w:numPr>
+      </w:pPr>
+      <w:r>
+        <w:lastRenderedPageBreak/>
+        <w:t>Need to mirror left foot as right foot still – should be straight forward</w:t>
+      </w:r>
+    </w:p>
+    <w:p>
+      <w:pPr>
+        <w:pStyle w:val="NoSpacing"/>
+        <w:numPr>
+          <w:ilvl w:val="0"/>
+          <w:numId w:val="4"/>
+        </w:numPr>
+      </w:pPr>
+      <w:r>
+        <w:t>11/28/13</w:t>
+      </w:r>
+    </w:p>
+    <w:p>
+      <w:pPr>
+        <w:pStyle w:val="NoSpacing"/>
+        <w:numPr>
+          <w:ilvl w:val="1"/>
+          <w:numId w:val="4"/>
+        </w:numPr>
+      </w:pPr>
+      <w:r>
+        <w:t>The start recording button and check connection buttons don’t actually do anything…</w:t>
+      </w:r>
+    </w:p>
+    <w:p>
+      <w:pPr>
+        <w:pStyle w:val="NoSpacing"/>
+        <w:numPr>
+          <w:ilvl w:val="1"/>
+          <w:numId w:val="4"/>
+        </w:numPr>
+      </w:pPr>
+      <w:r>
+        <w:t>Downloading videos from Jack – will test what types the player can handle</w:t>
+      </w:r>
+    </w:p>
+    <w:p>
+      <w:pPr>
+        <w:pStyle w:val="NoSpacing"/>
+        <w:numPr>
+          <w:ilvl w:val="1"/>
+          <w:numId w:val="4"/>
+        </w:numPr>
+      </w:pPr>
       <w:bookmarkStart w:id="0" w:name="_GoBack"/>
       <w:bookmarkEnd w:id="0"/>
-    </w:p>
-    <w:p>
-      <w:pPr>
-        <w:pStyle w:val="NoSpacing"/>
-      </w:pPr>
-    </w:p>
-    <w:p>
-      <w:pPr>
-        <w:pStyle w:val="NoSpacing"/>
-      </w:pPr>
-      <w:r>
-        <w:t>Running the code</w:t>
-      </w:r>
-    </w:p>
-    <w:p>
-      <w:pPr>
-        <w:pStyle w:val="NoSpacing"/>
-        <w:numPr>
-          <w:ilvl w:val="0"/>
-          <w:numId w:val="5"/>
-        </w:numPr>
-      </w:pPr>
-      <w:r>
-        <w:t>Building the code: about 250 warnings (don’t worry about these)</w:t>
-      </w:r>
-    </w:p>
-    <w:p>
-      <w:pPr>
-        <w:pStyle w:val="NoSpacing"/>
-        <w:numPr>
-          <w:ilvl w:val="0"/>
-          <w:numId w:val="5"/>
-        </w:numPr>
-      </w:pPr>
-      <w:r>
-        <w:t>Running the code: about 700 warnings (don’t worry about these)</w:t>
-      </w:r>
-    </w:p>
-    <w:p>
-      <w:pPr>
-        <w:pStyle w:val="NoSpacing"/>
-      </w:pPr>
-    </w:p>
-    <w:p>
-      <w:pPr>
-        <w:pStyle w:val="NoSpacing"/>
-      </w:pPr>
-      <w:r>
-        <w:t>Things to Address</w:t>
-      </w:r>
-    </w:p>
-    <w:p>
-      <w:pPr>
-        <w:pStyle w:val="NoSpacing"/>
-        <w:numPr>
-          <w:ilvl w:val="0"/>
-          <w:numId w:val="2"/>
-        </w:numPr>
-      </w:pPr>
-      <w:r>
-        <w:t>What is right/left arrow slot do?</w:t>
-      </w:r>
-    </w:p>
-    <w:p>
-      <w:pPr>
-        <w:pStyle w:val="NoSpacing"/>
-        <w:numPr>
-          <w:ilvl w:val="0"/>
-          <w:numId w:val="2"/>
-        </w:numPr>
-      </w:pPr>
-      <w:r>
-        <w:t>Test new VideoPlayer code</w:t>
-      </w:r>
-    </w:p>
-    <w:p>
-      <w:pPr>
-        <w:pStyle w:val="NoSpacing"/>
-        <w:numPr>
-          <w:ilvl w:val="0"/>
-          <w:numId w:val="2"/>
-        </w:numPr>
-      </w:pPr>
-      <w:r>
-        <w:t>What kinds of video files does it work on?</w:t>
-      </w:r>
-    </w:p>
-    <w:p>
-      <w:pPr>
-        <w:pStyle w:val="NoSpacing"/>
-        <w:numPr>
-          <w:ilvl w:val="0"/>
-          <w:numId w:val="2"/>
-        </w:numPr>
-      </w:pPr>
-      <w:r>
-        <w:t>How are the log files saved?</w:t>
-      </w:r>
-    </w:p>
-    <w:p>
-      <w:pPr>
-        <w:pStyle w:val="NoSpacing"/>
-        <w:numPr>
-          <w:ilvl w:val="1"/>
-          <w:numId w:val="2"/>
-        </w:numPr>
-      </w:pPr>
-      <w:r>
-        <w:t>As .log</w:t>
-      </w:r>
-    </w:p>
-    <w:p>
-      <w:pPr>
-        <w:pStyle w:val="NoSpacing"/>
-        <w:numPr>
-          <w:ilvl w:val="1"/>
-          <w:numId w:val="2"/>
-        </w:numPr>
-      </w:pPr>
-      <w:r>
-        <w:t>Still need a file system</w:t>
-      </w:r>
-    </w:p>
-    <w:p>
-      <w:pPr>
-        <w:pStyle w:val="NoSpacing"/>
-      </w:pPr>
-    </w:p>
-    <w:p>
-      <w:pPr>
-        <w:pStyle w:val="NoSpacing"/>
-      </w:pPr>
-      <w:r>
-        <w:t>Log</w:t>
-      </w:r>
-    </w:p>
-    <w:p>
-      <w:pPr>
-        <w:pStyle w:val="NoSpacing"/>
-        <w:numPr>
-          <w:ilvl w:val="0"/>
-          <w:numId w:val="4"/>
-        </w:numPr>
-      </w:pPr>
-      <w:r>
-        <w:t>10/25/13</w:t>
-      </w:r>
-    </w:p>
-    <w:p>
-      <w:pPr>
-        <w:pStyle w:val="NoSpacing"/>
-        <w:numPr>
-          <w:ilvl w:val="1"/>
-          <w:numId w:val="4"/>
-        </w:numPr>
-      </w:pPr>
-      <w:r>
-        <w:t>Got the GUI to run</w:t>
-      </w:r>
-    </w:p>
-    <w:p>
-      <w:pPr>
-        <w:pStyle w:val="NoSpacing"/>
-        <w:numPr>
-          <w:ilvl w:val="1"/>
-          <w:numId w:val="4"/>
-        </w:numPr>
-      </w:pPr>
-      <w:r>
-        <w:t>Still testing video player code</w:t>
-      </w:r>
-    </w:p>
-    <w:p>
-      <w:pPr>
-        <w:pStyle w:val="NoSpacing"/>
-        <w:numPr>
-          <w:ilvl w:val="1"/>
-          <w:numId w:val="4"/>
-        </w:numPr>
-      </w:pPr>
-      <w:r>
-        <w:t>GUI shows everything except newly added components (obviously…)</w:t>
-      </w:r>
-    </w:p>
-    <w:p>
-      <w:pPr>
-        <w:pStyle w:val="NoSpacing"/>
-        <w:numPr>
-          <w:ilvl w:val="1"/>
-          <w:numId w:val="4"/>
-        </w:numPr>
-      </w:pPr>
-      <w:r>
-        <w:t>What is a slot?</w:t>
-      </w:r>
-    </w:p>
-    <w:p>
-      <w:pPr>
-        <w:pStyle w:val="NoSpacing"/>
-        <w:numPr>
-          <w:ilvl w:val="1"/>
-          <w:numId w:val="4"/>
-        </w:numPr>
-      </w:pPr>
-      <w:r>
-        <w:t>Browse -&gt; Open file (can we rename?)</w:t>
-      </w:r>
-    </w:p>
-    <w:p>
-      <w:pPr>
-        <w:pStyle w:val="NoSpacing"/>
-        <w:numPr>
-          <w:ilvl w:val="1"/>
-          <w:numId w:val="4"/>
-        </w:numPr>
-      </w:pPr>
-      <w:r>
-        <w:lastRenderedPageBreak/>
-        <w:t>Need to mirror left foot as right foot still – should be straight forward</w:t>
-      </w:r>
     </w:p>
     <w:sectPr>
       <w:pgSz w:w="12240" w:h="15840"/>

</xml_diff>

<commit_message>
added slot for right foot
</commit_message>
<xml_diff>
--- a/ELEC 490 Software Documentation.docx
+++ b/ELEC 490 Software Documentation.docx
@@ -286,6 +286,18 @@
     <w:p>
       <w:pPr>
         <w:pStyle w:val="NoSpacing"/>
+        <w:numPr>
+          <w:ilvl w:val="1"/>
+          <w:numId w:val="6"/>
+        </w:numPr>
+      </w:pPr>
+      <w:r>
+        <w:t>.mov (upside down though)</w:t>
+      </w:r>
+    </w:p>
+    <w:p>
+      <w:pPr>
+        <w:pStyle w:val="NoSpacing"/>
       </w:pPr>
     </w:p>
     <w:p>
@@ -487,6 +499,7 @@
         </w:numPr>
       </w:pPr>
       <w:r>
+        <w:lastRenderedPageBreak/>
         <w:t>Browse -&gt; Open file (can we rename?)</w:t>
       </w:r>
     </w:p>
@@ -499,7 +512,6 @@
         </w:numPr>
       </w:pPr>
       <w:r>
-        <w:lastRenderedPageBreak/>
         <w:t>Need to mirror left foot as right foot still – should be straight forward</w:t>
       </w:r>
     </w:p>
@@ -547,6 +559,96 @@
           <w:numId w:val="4"/>
         </w:numPr>
       </w:pPr>
+      <w:r>
+        <w:t>Add file system</w:t>
+      </w:r>
+    </w:p>
+    <w:p>
+      <w:pPr>
+        <w:pStyle w:val="NoSpacing"/>
+        <w:numPr>
+          <w:ilvl w:val="1"/>
+          <w:numId w:val="4"/>
+        </w:numPr>
+      </w:pPr>
+      <w:r>
+        <w:t>Add functionality to change data and change skater buttons</w:t>
+      </w:r>
+    </w:p>
+    <w:p>
+      <w:pPr>
+        <w:pStyle w:val="NoSpacing"/>
+        <w:numPr>
+          <w:ilvl w:val="0"/>
+          <w:numId w:val="4"/>
+        </w:numPr>
+      </w:pPr>
+      <w:r>
+        <w:t>11/29</w:t>
+      </w:r>
+    </w:p>
+    <w:p>
+      <w:pPr>
+        <w:pStyle w:val="NoSpacing"/>
+        <w:numPr>
+          <w:ilvl w:val="1"/>
+          <w:numId w:val="4"/>
+        </w:numPr>
+      </w:pPr>
+      <w:r>
+        <w:t>Pause functionality added</w:t>
+      </w:r>
+    </w:p>
+    <w:p>
+      <w:pPr>
+        <w:pStyle w:val="NoSpacing"/>
+        <w:numPr>
+          <w:ilvl w:val="1"/>
+          <w:numId w:val="4"/>
+        </w:numPr>
+      </w:pPr>
+      <w:r>
+        <w:t>Issues with right food addition – left works fine, but right causes tons of errors</w:t>
+      </w:r>
+    </w:p>
+    <w:p>
+      <w:pPr>
+        <w:pStyle w:val="NoSpacing"/>
+        <w:numPr>
+          <w:ilvl w:val="1"/>
+          <w:numId w:val="4"/>
+        </w:numPr>
+      </w:pPr>
+      <w:r>
+        <w:t>.movs play…just upside down</w:t>
+      </w:r>
+    </w:p>
+    <w:p>
+      <w:pPr>
+        <w:pStyle w:val="NoSpacing"/>
+        <w:numPr>
+          <w:ilvl w:val="1"/>
+          <w:numId w:val="4"/>
+        </w:numPr>
+      </w:pPr>
+      <w:r>
+        <w:t xml:space="preserve">Rotate now works – but not its on top of the </w:t>
+      </w:r>
+      <w:r>
+        <w:t>skip – may need to move</w:t>
+      </w:r>
+    </w:p>
+    <w:p>
+      <w:pPr>
+        <w:pStyle w:val="NoSpacing"/>
+        <w:numPr>
+          <w:ilvl w:val="1"/>
+          <w:numId w:val="4"/>
+        </w:numPr>
+      </w:pPr>
+      <w:r>
+        <w:t>Need to play with size of vertical rotate bar</w:t>
+      </w:r>
       <w:bookmarkStart w:id="0" w:name="_GoBack"/>
       <w:bookmarkEnd w:id="0"/>
     </w:p>

</xml_diff>

<commit_message>
added MPU6050 test data
</commit_message>
<xml_diff>
--- a/ELEC 490 Software Documentation.docx
+++ b/ELEC 490 Software Documentation.docx
@@ -632,7 +632,10 @@
         </w:numPr>
       </w:pPr>
       <w:r>
-        <w:t xml:space="preserve">Rotate now works – but not its on top of the </w:t>
+        <w:t>Rotate now works – but now</w:t>
+      </w:r>
+      <w:r>
+        <w:t xml:space="preserve"> its on top of the </w:t>
       </w:r>
       <w:r>
         <w:t>skip – may need to move</w:t>
@@ -648,9 +651,69 @@
       </w:pPr>
       <w:r>
         <w:t>Need to play with size of vertical rotate bar</w:t>
+      </w:r>
+    </w:p>
+    <w:p>
+      <w:pPr>
+        <w:pStyle w:val="NoSpacing"/>
+        <w:numPr>
+          <w:ilvl w:val="0"/>
+          <w:numId w:val="4"/>
+        </w:numPr>
+      </w:pPr>
+      <w:r>
+        <w:t>12/27</w:t>
+      </w:r>
+    </w:p>
+    <w:p>
+      <w:pPr>
+        <w:pStyle w:val="NoSpacing"/>
+        <w:numPr>
+          <w:ilvl w:val="1"/>
+          <w:numId w:val="4"/>
+        </w:numPr>
+      </w:pPr>
+      <w:r>
+        <w:t>Added the right foot – but has no transparency (downloading GIMP to fix this)</w:t>
+      </w:r>
+    </w:p>
+    <w:p>
+      <w:pPr>
+        <w:pStyle w:val="NoSpacing"/>
+        <w:numPr>
+          <w:ilvl w:val="2"/>
+          <w:numId w:val="4"/>
+        </w:numPr>
+      </w:pPr>
+      <w:r>
+        <w:t>Transparency fixed!</w:t>
+      </w:r>
+    </w:p>
+    <w:p>
+      <w:pPr>
+        <w:pStyle w:val="NoSpacing"/>
+        <w:numPr>
+          <w:ilvl w:val="1"/>
+          <w:numId w:val="4"/>
+        </w:numPr>
+      </w:pPr>
+      <w:r>
+        <w:t>Working on fixing the seek</w:t>
       </w:r>
       <w:bookmarkStart w:id="0" w:name="_GoBack"/>
       <w:bookmarkEnd w:id="0"/>
+    </w:p>
+    <w:p>
+      <w:pPr>
+        <w:pStyle w:val="NoSpacing"/>
+        <w:numPr>
+          <w:ilvl w:val="1"/>
+          <w:numId w:val="4"/>
+        </w:numPr>
+      </w:pPr>
+      <w:r>
+        <w:t>Starting the file system</w:t>
+      </w:r>
     </w:p>
     <w:sectPr>
       <w:pgSz w:w="12240" w:h="15840"/>
@@ -1093,7 +1156,7 @@
         <w:rFonts w:ascii="Courier New" w:hAnsi="Courier New" w:cs="Courier New" w:hint="default"/>
       </w:rPr>
     </w:lvl>
-    <w:lvl w:ilvl="2" w:tplc="04090005" w:tentative="1">
+    <w:lvl w:ilvl="2" w:tplc="04090005">
       <w:start w:val="1"/>
       <w:numFmt w:val="bullet"/>
       <w:lvlText w:val=""/>

</xml_diff>

<commit_message>
-updated software documentation -knee angle added to specs (simple math right now, alg will be added soon) - knee angle + foot data all show up together - fps reduced to 10 due to amount of data coming in
</commit_message>
<xml_diff>
--- a/ELEC 490 Software Documentation.docx
+++ b/ELEC 490 Software Documentation.docx
@@ -7,7 +7,21 @@
         <w:pStyle w:val="NoSpacing"/>
       </w:pPr>
       <w:r>
-        <w:t>ELEC 490 Software Documentation</w:t>
+        <w:t>Speed Skating (ELEC 49X</w:t>
+      </w:r>
+      <w:r>
+        <w:t xml:space="preserve">) </w:t>
+      </w:r>
+      <w:r>
+        <w:t>Software Documentation</w:t>
+      </w:r>
+    </w:p>
+    <w:p>
+      <w:pPr>
+        <w:pStyle w:val="NoSpacing"/>
+      </w:pPr>
+      <w:r>
+        <w:t>2013/2014</w:t>
       </w:r>
     </w:p>
     <w:p>
@@ -28,44 +42,89 @@
         <w:pStyle w:val="NoSpacing"/>
       </w:pPr>
       <w:r>
-        <w:t>Preparing Qt</w:t>
-      </w:r>
-      <w:r>
-        <w:t xml:space="preserve"> GUI</w:t>
-      </w:r>
-    </w:p>
-    <w:p>
-      <w:pPr>
-        <w:pStyle w:val="NoSpacing"/>
-        <w:numPr>
-          <w:ilvl w:val="0"/>
-          <w:numId w:val="1"/>
-        </w:numPr>
-      </w:pPr>
-      <w:r>
-        <w:t>Retrieving previous 490</w:t>
-      </w:r>
-    </w:p>
-    <w:p>
-      <w:pPr>
-        <w:pStyle w:val="NoSpacing"/>
-        <w:numPr>
-          <w:ilvl w:val="1"/>
-          <w:numId w:val="1"/>
-        </w:numPr>
-      </w:pPr>
-      <w:r>
-        <w:t>Do a fork of the Megan’s ELEC 490 git (</w:t>
+        <w:t xml:space="preserve">Contact: </w:t>
       </w:r>
       <w:hyperlink r:id="rId5" w:history="1">
         <w:r>
           <w:rPr>
             <w:rStyle w:val="Hyperlink"/>
           </w:rPr>
-          <w:t>http://www.github.com/mgardner99/ELEC490</w:t>
+          <w:t>megangardner14@gmail.com</w:t>
         </w:r>
       </w:hyperlink>
       <w:r>
+        <w:t xml:space="preserve"> – I wil</w:t>
+      </w:r>
+      <w:r>
+        <w:t>l answer questions as best I can</w:t>
+      </w:r>
+      <w:r>
+        <w:t>, but some code was before my time and poorly documented</w:t>
+      </w:r>
+      <w:r>
+        <w:t xml:space="preserve"> (I’ve tried to fill in the gaps where possible)</w:t>
+      </w:r>
+      <w:r>
+        <w:t>, hence this documentation I’ve created. Make sure to add your documentation too when you transition this project!</w:t>
+      </w:r>
+    </w:p>
+    <w:p>
+      <w:pPr>
+        <w:pStyle w:val="NoSpacing"/>
+      </w:pPr>
+    </w:p>
+    <w:p>
+      <w:pPr>
+        <w:pStyle w:val="NoSpacing"/>
+      </w:pPr>
+      <w:r>
+        <w:t>Preparing Qt</w:t>
+      </w:r>
+      <w:r>
+        <w:t xml:space="preserve"> GUI</w:t>
+      </w:r>
+    </w:p>
+    <w:p>
+      <w:pPr>
+        <w:pStyle w:val="NoSpacing"/>
+        <w:numPr>
+          <w:ilvl w:val="0"/>
+          <w:numId w:val="1"/>
+        </w:numPr>
+      </w:pPr>
+      <w:r>
+        <w:t>Retrieving previous 490</w:t>
+      </w:r>
+    </w:p>
+    <w:p>
+      <w:pPr>
+        <w:pStyle w:val="NoSpacing"/>
+        <w:numPr>
+          <w:ilvl w:val="1"/>
+          <w:numId w:val="1"/>
+        </w:numPr>
+      </w:pPr>
+      <w:r>
+        <w:t xml:space="preserve">Do </w:t>
+      </w:r>
+      <w:r>
+        <w:t xml:space="preserve">a fork of </w:t>
+      </w:r>
+      <w:r>
+        <w:t>Megan’s ELEC 490 G</w:t>
+      </w:r>
+      <w:r>
+        <w:t>it (</w:t>
+      </w:r>
+      <w:hyperlink r:id="rId6" w:history="1">
+        <w:r>
+          <w:rPr>
+            <w:rStyle w:val="Hyperlink"/>
+          </w:rPr>
+          <w:t>http://www.github.com/mgardner99/490</w:t>
+        </w:r>
+      </w:hyperlink>
+      <w:r>
         <w:t>)</w:t>
       </w:r>
     </w:p>
@@ -78,7 +137,16 @@
         </w:numPr>
       </w:pPr>
       <w:r>
-        <w:t>Take this copy and do what you will with it – my personal suggestion is git</w:t>
+        <w:t xml:space="preserve">Take this copy and do what you will with </w:t>
+      </w:r>
+      <w:r>
+        <w:t>it – my personal suggestion is G</w:t>
+      </w:r>
+      <w:r>
+        <w:t>it</w:t>
+      </w:r>
+      <w:r>
+        <w:t xml:space="preserve"> for version control</w:t>
       </w:r>
     </w:p>
     <w:p>
@@ -90,6 +158,142 @@
         </w:numPr>
       </w:pPr>
       <w:r>
+        <w:t>Download MinGW</w:t>
+      </w:r>
+    </w:p>
+    <w:p>
+      <w:pPr>
+        <w:pStyle w:val="NoSpacing"/>
+        <w:numPr>
+          <w:ilvl w:val="1"/>
+          <w:numId w:val="1"/>
+        </w:numPr>
+      </w:pPr>
+      <w:r>
+        <w:t>Check to see if you have MinGW installed already (most likely in C:/MinGW)</w:t>
+      </w:r>
+    </w:p>
+    <w:p>
+      <w:pPr>
+        <w:pStyle w:val="NoSpacing"/>
+        <w:numPr>
+          <w:ilvl w:val="1"/>
+          <w:numId w:val="1"/>
+        </w:numPr>
+      </w:pPr>
+      <w:hyperlink r:id="rId7" w:history="1">
+        <w:r>
+          <w:rPr>
+            <w:rStyle w:val="Hyperlink"/>
+          </w:rPr>
+          <w:t>http://www.mingw.org/</w:t>
+        </w:r>
+      </w:hyperlink>
+      <w:r>
+        <w:t xml:space="preserve"> and click the button in the top right that says “Download Installer”</w:t>
+      </w:r>
+    </w:p>
+    <w:p>
+      <w:pPr>
+        <w:pStyle w:val="NoSpacing"/>
+        <w:numPr>
+          <w:ilvl w:val="1"/>
+          <w:numId w:val="1"/>
+        </w:numPr>
+      </w:pPr>
+      <w:r>
+        <w:t>Let the installer download, then run</w:t>
+      </w:r>
+    </w:p>
+    <w:p>
+      <w:pPr>
+        <w:pStyle w:val="NoSpacing"/>
+        <w:numPr>
+          <w:ilvl w:val="1"/>
+          <w:numId w:val="1"/>
+        </w:numPr>
+      </w:pPr>
+      <w:r>
+        <w:t>Set location to C:/MinGW</w:t>
+      </w:r>
+    </w:p>
+    <w:p>
+      <w:pPr>
+        <w:pStyle w:val="NoSpacing"/>
+        <w:numPr>
+          <w:ilvl w:val="1"/>
+          <w:numId w:val="1"/>
+        </w:numPr>
+      </w:pPr>
+      <w:r>
+        <w:t>When you get a screen where you select packages add MinGW base, MinGW for C++, and MSYS packages</w:t>
+      </w:r>
+    </w:p>
+    <w:p>
+      <w:pPr>
+        <w:pStyle w:val="NoSpacing"/>
+        <w:numPr>
+          <w:ilvl w:val="1"/>
+          <w:numId w:val="1"/>
+        </w:numPr>
+      </w:pPr>
+      <w:r>
+        <w:t>Add C</w:t>
+      </w:r>
+      <w:proofErr w:type="gramStart"/>
+      <w:r>
+        <w:t>:/</w:t>
+      </w:r>
+      <w:proofErr w:type="gramEnd"/>
+      <w:r>
+        <w:t>MinGW/bin to system PA</w:t>
+      </w:r>
+      <w:r>
+        <w:t>TH. To get to PATH:</w:t>
+      </w:r>
+    </w:p>
+    <w:p>
+      <w:pPr>
+        <w:pStyle w:val="NoSpacing"/>
+        <w:numPr>
+          <w:ilvl w:val="2"/>
+          <w:numId w:val="1"/>
+        </w:numPr>
+      </w:pPr>
+      <w:r>
+        <w:t xml:space="preserve">Computer -&gt; System Properties -&gt; Advanced System Settings -&gt; Environment Variables. Then add to system or user. </w:t>
+      </w:r>
+    </w:p>
+    <w:p>
+      <w:pPr>
+        <w:pStyle w:val="NoSpacing"/>
+        <w:numPr>
+          <w:ilvl w:val="2"/>
+          <w:numId w:val="1"/>
+        </w:numPr>
+      </w:pPr>
+      <w:r>
+        <w:t>You m</w:t>
+      </w:r>
+      <w:r>
+        <w:t>ay need to restart for this</w:t>
+      </w:r>
+      <w:r>
+        <w:t xml:space="preserve"> change</w:t>
+      </w:r>
+      <w:r>
+        <w:t xml:space="preserve"> to take effect</w:t>
+      </w:r>
+    </w:p>
+    <w:p>
+      <w:pPr>
+        <w:pStyle w:val="NoSpacing"/>
+        <w:numPr>
+          <w:ilvl w:val="0"/>
+          <w:numId w:val="1"/>
+        </w:numPr>
+      </w:pPr>
+      <w:r>
         <w:t>Download Boost Libraries</w:t>
       </w:r>
       <w:r>
@@ -111,7 +315,164 @@
         </w:numPr>
       </w:pPr>
       <w:r>
-        <w:t>Extract from Joey’s text file</w:t>
+        <w:t xml:space="preserve">Download from </w:t>
+      </w:r>
+      <w:hyperlink r:id="rId8" w:history="1">
+        <w:r>
+          <w:rPr>
+            <w:rStyle w:val="Hyperlink"/>
+          </w:rPr>
+          <w:t>http://www.boost.org/users/history/version_1_52_0.html</w:t>
+        </w:r>
+      </w:hyperlink>
+    </w:p>
+    <w:p>
+      <w:pPr>
+        <w:pStyle w:val="NoSpacing"/>
+        <w:numPr>
+          <w:ilvl w:val="1"/>
+          <w:numId w:val="1"/>
+        </w:numPr>
+      </w:pPr>
+      <w:r>
+        <w:t>Unzip and save in a logical place like C:/boost</w:t>
+      </w:r>
+    </w:p>
+    <w:p>
+      <w:pPr>
+        <w:pStyle w:val="NoSpacing"/>
+        <w:numPr>
+          <w:ilvl w:val="1"/>
+          <w:numId w:val="1"/>
+        </w:numPr>
+      </w:pPr>
+      <w:r>
+        <w:t>Go into folder and then Ctrl</w:t>
+      </w:r>
+      <w:r>
+        <w:t xml:space="preserve"> </w:t>
+      </w:r>
+      <w:r>
+        <w:t>+</w:t>
+      </w:r>
+      <w:r>
+        <w:t xml:space="preserve"> </w:t>
+      </w:r>
+      <w:r>
+        <w:t>Shift</w:t>
+      </w:r>
+      <w:r>
+        <w:t xml:space="preserve"> </w:t>
+      </w:r>
+      <w:r>
+        <w:t>+</w:t>
+      </w:r>
+      <w:r>
+        <w:t xml:space="preserve"> </w:t>
+      </w:r>
+      <w:r>
+        <w:t>Right Click -&gt; Open Command Prompt here</w:t>
+      </w:r>
+    </w:p>
+    <w:p>
+      <w:pPr>
+        <w:pStyle w:val="NoSpacing"/>
+        <w:numPr>
+          <w:ilvl w:val="1"/>
+          <w:numId w:val="1"/>
+        </w:numPr>
+      </w:pPr>
+      <w:r>
+        <w:t xml:space="preserve">In the prompt type “bootstrap.bat </w:t>
+      </w:r>
+      <w:proofErr w:type="spellStart"/>
+      <w:r>
+        <w:t>mingw</w:t>
+      </w:r>
+      <w:proofErr w:type="spellEnd"/>
+      <w:r>
+        <w:t>”</w:t>
+      </w:r>
+    </w:p>
+    <w:p>
+      <w:pPr>
+        <w:pStyle w:val="NoSpacing"/>
+        <w:numPr>
+          <w:ilvl w:val="2"/>
+          <w:numId w:val="1"/>
+        </w:numPr>
+      </w:pPr>
+      <w:r>
+        <w:t xml:space="preserve">If this does nothing try “boostrap.bat </w:t>
+      </w:r>
+      <w:proofErr w:type="spellStart"/>
+      <w:r>
+        <w:t>gcc</w:t>
+      </w:r>
+      <w:proofErr w:type="spellEnd"/>
+      <w:r>
+        <w:t>”</w:t>
+      </w:r>
+    </w:p>
+    <w:p>
+      <w:pPr>
+        <w:pStyle w:val="NoSpacing"/>
+        <w:numPr>
+          <w:ilvl w:val="2"/>
+          <w:numId w:val="1"/>
+        </w:numPr>
+      </w:pPr>
+      <w:r>
+        <w:t>If this doesn’t work and you get something about finding pre-compiled binaries, then your MinGW path isn</w:t>
+      </w:r>
+      <w:r>
+        <w:t>’t set or MinGW isn’t installed</w:t>
+      </w:r>
+      <w:r>
+        <w:t xml:space="preserve"> (most likely)</w:t>
+      </w:r>
+    </w:p>
+    <w:p>
+      <w:pPr>
+        <w:pStyle w:val="NoSpacing"/>
+        <w:numPr>
+          <w:ilvl w:val="1"/>
+          <w:numId w:val="1"/>
+        </w:numPr>
+      </w:pPr>
+      <w:r>
+        <w:t>Type “</w:t>
+      </w:r>
+      <w:proofErr w:type="spellStart"/>
+      <w:r>
+        <w:t>bjam</w:t>
+      </w:r>
+      <w:proofErr w:type="spellEnd"/>
+      <w:r>
+        <w:t xml:space="preserve"> toolset=</w:t>
+      </w:r>
+      <w:proofErr w:type="spellStart"/>
+      <w:r>
+        <w:t>gcc</w:t>
+      </w:r>
+      <w:proofErr w:type="spellEnd"/>
+      <w:r>
+        <w:t>”</w:t>
+      </w:r>
+    </w:p>
+    <w:p>
+      <w:pPr>
+        <w:pStyle w:val="NoSpacing"/>
+        <w:numPr>
+          <w:ilvl w:val="1"/>
+          <w:numId w:val="1"/>
+        </w:numPr>
+      </w:pPr>
+      <w:r>
+        <w:t xml:space="preserve">Building will take about 30-40 minutes and should say how many targets will built and skipped. You may get some errors </w:t>
+      </w:r>
+      <w:r>
+        <w:t>and warnings but those are okay</w:t>
       </w:r>
     </w:p>
     <w:p>
@@ -123,7 +484,72 @@
         </w:numPr>
       </w:pPr>
       <w:r>
-        <w:t>Download MinGW if you don’t already have it</w:t>
+        <w:t>Qt Download</w:t>
+      </w:r>
+    </w:p>
+    <w:p>
+      <w:pPr>
+        <w:pStyle w:val="NoSpacing"/>
+        <w:numPr>
+          <w:ilvl w:val="1"/>
+          <w:numId w:val="1"/>
+        </w:numPr>
+      </w:pPr>
+      <w:hyperlink r:id="rId9" w:history="1">
+        <w:r>
+          <w:rPr>
+            <w:rStyle w:val="Hyperlink"/>
+          </w:rPr>
+          <w:t>http://qt-project.org/downloads</w:t>
+        </w:r>
+      </w:hyperlink>
+      <w:r>
+        <w:t xml:space="preserve"> </w:t>
+      </w:r>
+    </w:p>
+    <w:p>
+      <w:pPr>
+        <w:pStyle w:val="NoSpacing"/>
+        <w:numPr>
+          <w:ilvl w:val="1"/>
+          <w:numId w:val="1"/>
+        </w:numPr>
+      </w:pPr>
+      <w:r>
+        <w:t>Select the version for Windows 32-bit for MinGW (it might also come with OpenGL or something else, but download this version anyway)</w:t>
+      </w:r>
+    </w:p>
+    <w:p>
+      <w:pPr>
+        <w:pStyle w:val="NoSpacing"/>
+        <w:numPr>
+          <w:ilvl w:val="2"/>
+          <w:numId w:val="1"/>
+        </w:numPr>
+      </w:pPr>
+      <w:r>
+        <w:rPr>
+          <w:b/>
+        </w:rPr>
+        <w:t xml:space="preserve">DO NOT </w:t>
+      </w:r>
+      <w:r>
+        <w:t>select the Online Installer for Windows – this may default you into a MSVC2010 build which will result in the program not compiling or build</w:t>
+      </w:r>
+      <w:r>
+        <w:t>ing. Save yourself the headache</w:t>
+      </w:r>
+    </w:p>
+    <w:p>
+      <w:pPr>
+        <w:pStyle w:val="NoSpacing"/>
+        <w:numPr>
+          <w:ilvl w:val="1"/>
+          <w:numId w:val="1"/>
+        </w:numPr>
+      </w:pPr>
+      <w:r>
+        <w:t>If the version of MinGW is different than your version and you get compile/build errors, try downloading the specified MinGW version</w:t>
       </w:r>
     </w:p>
     <w:p>
@@ -135,18 +561,6 @@
         </w:numPr>
       </w:pPr>
       <w:r>
-        <w:t>Qt Download</w:t>
-      </w:r>
-    </w:p>
-    <w:p>
-      <w:pPr>
-        <w:pStyle w:val="NoSpacing"/>
-        <w:numPr>
-          <w:ilvl w:val="0"/>
-          <w:numId w:val="1"/>
-        </w:numPr>
-      </w:pPr>
-      <w:r>
         <w:t>Qt Configuration</w:t>
       </w:r>
     </w:p>
@@ -159,7 +573,21 @@
         </w:numPr>
       </w:pPr>
       <w:r>
-        <w:t>Your System PATH variable should be C:/Qt/{versionNumber}/{compilertype}/bin. This path will allow for a proper compiler build.</w:t>
+        <w:t>Add to y</w:t>
+      </w:r>
+      <w:r>
+        <w:t>our System PATH variable should be C</w:t>
+      </w:r>
+      <w:proofErr w:type="gramStart"/>
+      <w:r>
+        <w:t>:/</w:t>
+      </w:r>
+      <w:proofErr w:type="gramEnd"/>
+      <w:r>
+        <w:t>Qt/{versionNumber}/{compilertype}/bin. This path will al</w:t>
+      </w:r>
+      <w:r>
+        <w:t>low for a proper compiler build</w:t>
       </w:r>
     </w:p>
     <w:p>
@@ -171,7 +599,39 @@
         </w:numPr>
       </w:pPr>
       <w:r>
-        <w:t>{versionNumber} is what you installed, {compilertype} should be mingw48_32</w:t>
+        <w:lastRenderedPageBreak/>
+        <w:t>{</w:t>
+      </w:r>
+      <w:proofErr w:type="spellStart"/>
+      <w:r>
+        <w:t>versionNumber</w:t>
+      </w:r>
+      <w:proofErr w:type="spellEnd"/>
+      <w:r>
+        <w:t xml:space="preserve">} is what you installed, </w:t>
+      </w:r>
+      <w:r>
+        <w:t>{</w:t>
+      </w:r>
+      <w:proofErr w:type="spellStart"/>
+      <w:r>
+        <w:t>compilertype</w:t>
+      </w:r>
+      <w:proofErr w:type="spellEnd"/>
+      <w:r>
+        <w:t>} should be mingwXX</w:t>
+      </w:r>
+      <w:r>
+        <w:t>_32</w:t>
+      </w:r>
+      <w:r>
+        <w:t xml:space="preserve"> where XX is your version </w:t>
+      </w:r>
+      <w:r>
+        <w:t xml:space="preserve">of </w:t>
+      </w:r>
+      <w:r>
+        <w:t>MinGW</w:t>
       </w:r>
     </w:p>
     <w:p>
@@ -195,91 +655,7 @@
         </w:numPr>
       </w:pPr>
       <w:r>
-        <w:t>Build kit needs to be configured error</w:t>
-      </w:r>
-    </w:p>
-    <w:p>
-      <w:pPr>
-        <w:pStyle w:val="NoSpacing"/>
-        <w:numPr>
-          <w:ilvl w:val="2"/>
-          <w:numId w:val="1"/>
-        </w:numPr>
-      </w:pPr>
-      <w:r>
-        <w:t>In Qt, go to Project and if under Build Steps it says “no compiler”, go to the top left corner “Manage Kits”</w:t>
-      </w:r>
-    </w:p>
-    <w:p>
-      <w:pPr>
-        <w:pStyle w:val="NoSpacing"/>
-        <w:numPr>
-          <w:ilvl w:val="2"/>
-          <w:numId w:val="1"/>
-        </w:numPr>
-      </w:pPr>
-      <w:r>
-        <w:t>Click on Auto-detected MSVC kit</w:t>
-      </w:r>
-    </w:p>
-    <w:p>
-      <w:pPr>
-        <w:pStyle w:val="NoSpacing"/>
-        <w:numPr>
-          <w:ilvl w:val="2"/>
-          <w:numId w:val="1"/>
-        </w:numPr>
-      </w:pPr>
-      <w:r>
-        <w:t>Under compiler click manage</w:t>
-      </w:r>
-    </w:p>
-    <w:p>
-      <w:pPr>
-        <w:pStyle w:val="NoSpacing"/>
-        <w:numPr>
-          <w:ilvl w:val="2"/>
-          <w:numId w:val="1"/>
-        </w:numPr>
-      </w:pPr>
-      <w:r>
-        <w:t>Add your MinGW kit location</w:t>
-      </w:r>
-    </w:p>
-    <w:p>
-      <w:pPr>
-        <w:pStyle w:val="NoSpacing"/>
-        <w:numPr>
-          <w:ilvl w:val="2"/>
-          <w:numId w:val="1"/>
-        </w:numPr>
-      </w:pPr>
-      <w:r>
-        <w:t>Go back to kits</w:t>
-      </w:r>
-    </w:p>
-    <w:p>
-      <w:pPr>
-        <w:pStyle w:val="NoSpacing"/>
-        <w:numPr>
-          <w:ilvl w:val="2"/>
-          <w:numId w:val="1"/>
-        </w:numPr>
-      </w:pPr>
-      <w:r>
-        <w:t>Select the MinGW kit, Press OK</w:t>
-      </w:r>
-    </w:p>
-    <w:p>
-      <w:pPr>
-        <w:pStyle w:val="NoSpacing"/>
-        <w:numPr>
-          <w:ilvl w:val="2"/>
-          <w:numId w:val="1"/>
-        </w:numPr>
-      </w:pPr>
-      <w:r>
-        <w:t>Build should work -&gt; otherwise go to the internet</w:t>
+        <w:t>When the configuration screen pops up, configure for MinGW</w:t>
       </w:r>
       <w:bookmarkStart w:id="0" w:name="_GoBack"/>
       <w:bookmarkEnd w:id="0"/>
@@ -288,6 +664,33 @@
       <w:pPr>
         <w:pStyle w:val="NoSpacing"/>
         <w:numPr>
+          <w:ilvl w:val="1"/>
+          <w:numId w:val="1"/>
+        </w:numPr>
+      </w:pPr>
+      <w:r>
+        <w:t>Build</w:t>
+      </w:r>
+    </w:p>
+    <w:p>
+      <w:pPr>
+        <w:pStyle w:val="NoSpacing"/>
+        <w:numPr>
+          <w:ilvl w:val="1"/>
+          <w:numId w:val="1"/>
+        </w:numPr>
+      </w:pPr>
+      <w:r>
+        <w:t>If errors occur, correct them as needed. If everything has been built and paths have been added, there should not be any issue</w:t>
+      </w:r>
+      <w:r>
+        <w:t>s</w:t>
+      </w:r>
+    </w:p>
+    <w:p>
+      <w:pPr>
+        <w:pStyle w:val="NoSpacing"/>
+        <w:numPr>
           <w:ilvl w:val="0"/>
           <w:numId w:val="1"/>
         </w:numPr>
@@ -305,31 +708,67 @@
         </w:numPr>
       </w:pPr>
       <w:r>
-        <w:t>Change the boos</w:t>
-      </w:r>
-      <w:r>
-        <w:t>t library in include and libs</w:t>
-      </w:r>
-      <w:r>
-        <w:t xml:space="preserve"> to reflect what your boost library </w:t>
-      </w:r>
-      <w:r>
-        <w:t xml:space="preserve">and MinGW folder </w:t>
-      </w:r>
-      <w:r>
-        <w:t>is called</w:t>
-      </w:r>
-    </w:p>
-    <w:p>
-      <w:pPr>
-        <w:pStyle w:val="NoSpacing"/>
-        <w:numPr>
-          <w:ilvl w:val="1"/>
-          <w:numId w:val="1"/>
-        </w:numPr>
-      </w:pPr>
-      <w:r>
-        <w:t>Do not try to build the 490UIAPP.pro file – it will throw an error about not having a target to create a .o file, which you don’t need. As long as you save and build the entire project, your changes will be reflected.</w:t>
+        <w:t>Line 24: Change include path for boost location</w:t>
+      </w:r>
+    </w:p>
+    <w:p>
+      <w:pPr>
+        <w:pStyle w:val="NoSpacing"/>
+        <w:numPr>
+          <w:ilvl w:val="1"/>
+          <w:numId w:val="1"/>
+        </w:numPr>
+      </w:pPr>
+      <w:r>
+        <w:t>Line 26: Change lib path for boost and change the number in mingwXX_32 to whatever version of MinGW you have installed</w:t>
+      </w:r>
+    </w:p>
+    <w:p>
+      <w:pPr>
+        <w:pStyle w:val="NoSpacing"/>
+        <w:numPr>
+          <w:ilvl w:val="1"/>
+          <w:numId w:val="1"/>
+        </w:numPr>
+      </w:pPr>
+      <w:r>
+        <w:t>Line 27: Change lib path for MinGW to match your location, but keep the file name the same</w:t>
+      </w:r>
+    </w:p>
+    <w:p>
+      <w:pPr>
+        <w:pStyle w:val="NoSpacing"/>
+        <w:ind w:left="720"/>
+      </w:pPr>
+      <w:r>
+        <w:rPr>
+          <w:b/>
+        </w:rPr>
+        <w:t xml:space="preserve">NOTE: </w:t>
+      </w:r>
+      <w:r>
+        <w:t xml:space="preserve">Do </w:t>
+      </w:r>
+      <w:r>
+        <w:rPr>
+          <w:b/>
+        </w:rPr>
+        <w:t>not</w:t>
+      </w:r>
+      <w:r>
+        <w:t xml:space="preserve"> try to build the 490UIAPP.pro file</w:t>
+      </w:r>
+      <w:r>
+        <w:t xml:space="preserve"> directly</w:t>
+      </w:r>
+      <w:r>
+        <w:t xml:space="preserve"> – it will throw an error about not hav</w:t>
+      </w:r>
+      <w:r>
+        <w:t>ing a target</w:t>
+      </w:r>
+      <w:r>
+        <w:t>. As long as you save and build the entire project, your changes will be reflected.</w:t>
       </w:r>
     </w:p>
     <w:p>
@@ -353,20 +792,49 @@
         </w:numPr>
       </w:pPr>
       <w:r>
-        <w:t>Line xxx has footmask.load(“C:/…”); Change the location to wherever the picture has been saved.</w:t>
-      </w:r>
-    </w:p>
-    <w:p>
-      <w:pPr>
-        <w:pStyle w:val="NoSpacing"/>
-      </w:pPr>
-    </w:p>
-    <w:p>
-      <w:pPr>
-        <w:pStyle w:val="NoSpacing"/>
-      </w:pPr>
-      <w:r>
-        <w:t>Specs:</w:t>
+        <w:t xml:space="preserve">Line </w:t>
+      </w:r>
+      <w:r>
+        <w:t>88</w:t>
+      </w:r>
+      <w:r>
+        <w:t xml:space="preserve"> </w:t>
+      </w:r>
+      <w:r>
+        <w:t xml:space="preserve">and 89 </w:t>
+      </w:r>
+      <w:r>
+        <w:t xml:space="preserve">has </w:t>
+      </w:r>
+      <w:proofErr w:type="spellStart"/>
+      <w:proofErr w:type="gramStart"/>
+      <w:r>
+        <w:t>LF</w:t>
+      </w:r>
+      <w:r>
+        <w:t>ootmask.load</w:t>
+      </w:r>
+      <w:proofErr w:type="spellEnd"/>
+      <w:r>
+        <w:t>(</w:t>
+      </w:r>
+      <w:proofErr w:type="gramEnd"/>
+      <w:r>
+        <w:t>“C:/…”)</w:t>
+      </w:r>
+      <w:r>
+        <w:t xml:space="preserve"> and </w:t>
+      </w:r>
+      <w:proofErr w:type="spellStart"/>
+      <w:r>
+        <w:t>RFootmask.load</w:t>
+      </w:r>
+      <w:proofErr w:type="spellEnd"/>
+      <w:r>
+        <w:t>()</w:t>
+      </w:r>
+      <w:r>
+        <w:t>; Change the location to wherever the picture has been saved.</w:t>
       </w:r>
     </w:p>
     <w:p>
@@ -374,11 +842,66 @@
         <w:pStyle w:val="NoSpacing"/>
         <w:numPr>
           <w:ilvl w:val="0"/>
-          <w:numId w:val="6"/>
-        </w:numPr>
-      </w:pPr>
-      <w:r>
-        <w:t>60 Hz frame rate</w:t>
+          <w:numId w:val="1"/>
+        </w:numPr>
+      </w:pPr>
+      <w:r>
+        <w:t>Log locations</w:t>
+      </w:r>
+    </w:p>
+    <w:p>
+      <w:pPr>
+        <w:pStyle w:val="NoSpacing"/>
+        <w:numPr>
+          <w:ilvl w:val="1"/>
+          <w:numId w:val="1"/>
+        </w:numPr>
+      </w:pPr>
+      <w:r>
+        <w:t>Line xxx in Communications.cpp – change the file output to where you want it to go</w:t>
+      </w:r>
+    </w:p>
+    <w:p>
+      <w:pPr>
+        <w:pStyle w:val="NoSpacing"/>
+      </w:pPr>
+    </w:p>
+    <w:p>
+      <w:pPr>
+        <w:pStyle w:val="NoSpacing"/>
+      </w:pPr>
+      <w:r>
+        <w:t>Using the GUI</w:t>
+      </w:r>
+    </w:p>
+    <w:p>
+      <w:pPr>
+        <w:pStyle w:val="NoSpacing"/>
+      </w:pPr>
+      <w:r>
+        <w:t>Setting Loop</w:t>
+      </w:r>
+    </w:p>
+    <w:p>
+      <w:pPr>
+        <w:pStyle w:val="NoSpacing"/>
+      </w:pPr>
+      <w:r>
+        <w:tab/>
+        <w:t>Click set to set time for loop start, click set to set time for loop end. To start looping check the box next to “Loop”.</w:t>
+      </w:r>
+    </w:p>
+    <w:p>
+      <w:pPr>
+        <w:pStyle w:val="NoSpacing"/>
+      </w:pPr>
+    </w:p>
+    <w:p>
+      <w:pPr>
+        <w:pStyle w:val="NoSpacing"/>
+      </w:pPr>
+      <w:r>
+        <w:t>Trouble-shooting</w:t>
       </w:r>
     </w:p>
     <w:p>
@@ -386,454 +909,35 @@
         <w:pStyle w:val="NoSpacing"/>
         <w:numPr>
           <w:ilvl w:val="0"/>
-          <w:numId w:val="6"/>
-        </w:numPr>
-      </w:pPr>
-      <w:r>
-        <w:t>Video Formats</w:t>
-      </w:r>
-    </w:p>
-    <w:p>
-      <w:pPr>
-        <w:pStyle w:val="NoSpacing"/>
-        <w:numPr>
-          <w:ilvl w:val="1"/>
-          <w:numId w:val="6"/>
-        </w:numPr>
-      </w:pPr>
-      <w:r>
-        <w:t>.wmv</w:t>
-      </w:r>
-    </w:p>
-    <w:p>
-      <w:pPr>
-        <w:pStyle w:val="NoSpacing"/>
-        <w:numPr>
-          <w:ilvl w:val="1"/>
-          <w:numId w:val="6"/>
-        </w:numPr>
-      </w:pPr>
-      <w:r>
-        <w:t>.mov (upside down though)</w:t>
-      </w:r>
-    </w:p>
-    <w:p>
-      <w:pPr>
-        <w:pStyle w:val="NoSpacing"/>
-      </w:pPr>
-    </w:p>
-    <w:p>
-      <w:pPr>
-        <w:pStyle w:val="NoSpacing"/>
-      </w:pPr>
-      <w:r>
-        <w:t>Running the code</w:t>
-      </w:r>
-    </w:p>
-    <w:p>
-      <w:pPr>
-        <w:pStyle w:val="NoSpacing"/>
-        <w:numPr>
-          <w:ilvl w:val="0"/>
-          <w:numId w:val="5"/>
-        </w:numPr>
-      </w:pPr>
-      <w:r>
-        <w:t>Building the code: about 250 warnings (don’t worry about these)</w:t>
-      </w:r>
-    </w:p>
-    <w:p>
-      <w:pPr>
-        <w:pStyle w:val="NoSpacing"/>
-        <w:numPr>
-          <w:ilvl w:val="0"/>
-          <w:numId w:val="5"/>
-        </w:numPr>
-      </w:pPr>
-      <w:r>
-        <w:t>Running the code: about 700 warnings (don’t worry about these)</w:t>
-      </w:r>
-    </w:p>
-    <w:p>
-      <w:pPr>
-        <w:pStyle w:val="NoSpacing"/>
-      </w:pPr>
-    </w:p>
-    <w:p>
-      <w:pPr>
-        <w:pStyle w:val="NoSpacing"/>
-      </w:pPr>
-      <w:r>
-        <w:t>Things to Address</w:t>
-      </w:r>
-    </w:p>
-    <w:p>
-      <w:pPr>
-        <w:pStyle w:val="NoSpacing"/>
-        <w:numPr>
-          <w:ilvl w:val="0"/>
-          <w:numId w:val="2"/>
-        </w:numPr>
-      </w:pPr>
-      <w:r>
-        <w:t>What is right/left arrow slot do?</w:t>
-      </w:r>
-    </w:p>
-    <w:p>
-      <w:pPr>
-        <w:pStyle w:val="NoSpacing"/>
-        <w:numPr>
-          <w:ilvl w:val="0"/>
-          <w:numId w:val="2"/>
-        </w:numPr>
-      </w:pPr>
-      <w:r>
-        <w:t>Test new VideoPlayer code</w:t>
-      </w:r>
-    </w:p>
-    <w:p>
-      <w:pPr>
-        <w:pStyle w:val="NoSpacing"/>
-        <w:numPr>
-          <w:ilvl w:val="0"/>
-          <w:numId w:val="2"/>
-        </w:numPr>
-      </w:pPr>
-      <w:r>
-        <w:lastRenderedPageBreak/>
-        <w:t>What kinds of video files does it work on?</w:t>
-      </w:r>
-    </w:p>
-    <w:p>
-      <w:pPr>
-        <w:pStyle w:val="NoSpacing"/>
-        <w:numPr>
-          <w:ilvl w:val="0"/>
-          <w:numId w:val="2"/>
-        </w:numPr>
-      </w:pPr>
-      <w:r>
-        <w:t>How are the log files saved?</w:t>
-      </w:r>
-    </w:p>
-    <w:p>
-      <w:pPr>
-        <w:pStyle w:val="NoSpacing"/>
-        <w:numPr>
-          <w:ilvl w:val="1"/>
-          <w:numId w:val="2"/>
-        </w:numPr>
-      </w:pPr>
-      <w:r>
-        <w:t>As .log</w:t>
-      </w:r>
-    </w:p>
-    <w:p>
-      <w:pPr>
-        <w:pStyle w:val="NoSpacing"/>
-        <w:numPr>
-          <w:ilvl w:val="1"/>
-          <w:numId w:val="2"/>
-        </w:numPr>
-      </w:pPr>
-      <w:r>
-        <w:t>Still need a file system</w:t>
-      </w:r>
-    </w:p>
-    <w:p>
-      <w:pPr>
-        <w:pStyle w:val="NoSpacing"/>
-      </w:pPr>
-    </w:p>
-    <w:p>
-      <w:pPr>
-        <w:pStyle w:val="NoSpacing"/>
-      </w:pPr>
-      <w:r>
-        <w:t>Log</w:t>
-      </w:r>
-    </w:p>
-    <w:p>
-      <w:pPr>
-        <w:pStyle w:val="NoSpacing"/>
-        <w:numPr>
-          <w:ilvl w:val="0"/>
-          <w:numId w:val="4"/>
-        </w:numPr>
-      </w:pPr>
-      <w:r>
-        <w:t>10/25/13</w:t>
-      </w:r>
-    </w:p>
-    <w:p>
-      <w:pPr>
-        <w:pStyle w:val="NoSpacing"/>
-        <w:numPr>
-          <w:ilvl w:val="1"/>
-          <w:numId w:val="4"/>
-        </w:numPr>
-      </w:pPr>
-      <w:r>
-        <w:t>Got the GUI to run</w:t>
-      </w:r>
-    </w:p>
-    <w:p>
-      <w:pPr>
-        <w:pStyle w:val="NoSpacing"/>
-        <w:numPr>
-          <w:ilvl w:val="1"/>
-          <w:numId w:val="4"/>
-        </w:numPr>
-      </w:pPr>
-      <w:r>
-        <w:t>Still testing video player code</w:t>
-      </w:r>
-    </w:p>
-    <w:p>
-      <w:pPr>
-        <w:pStyle w:val="NoSpacing"/>
-        <w:numPr>
-          <w:ilvl w:val="1"/>
-          <w:numId w:val="4"/>
-        </w:numPr>
-      </w:pPr>
-      <w:r>
-        <w:t>GUI shows everything except newly added components (obviously…)</w:t>
-      </w:r>
-    </w:p>
-    <w:p>
-      <w:pPr>
-        <w:pStyle w:val="NoSpacing"/>
-        <w:numPr>
-          <w:ilvl w:val="1"/>
-          <w:numId w:val="4"/>
-        </w:numPr>
-      </w:pPr>
-      <w:r>
-        <w:t>What is a slot?</w:t>
-      </w:r>
-    </w:p>
-    <w:p>
-      <w:pPr>
-        <w:pStyle w:val="NoSpacing"/>
-        <w:numPr>
-          <w:ilvl w:val="1"/>
-          <w:numId w:val="4"/>
-        </w:numPr>
-      </w:pPr>
-      <w:r>
-        <w:t>Browse -&gt; Open file (can we rename?)</w:t>
-      </w:r>
-    </w:p>
-    <w:p>
-      <w:pPr>
-        <w:pStyle w:val="NoSpacing"/>
-        <w:numPr>
-          <w:ilvl w:val="1"/>
-          <w:numId w:val="4"/>
-        </w:numPr>
-      </w:pPr>
-      <w:r>
-        <w:t>Need to mirror left foot as right foot still – should be straight forward</w:t>
-      </w:r>
-    </w:p>
-    <w:p>
-      <w:pPr>
-        <w:pStyle w:val="NoSpacing"/>
-        <w:numPr>
-          <w:ilvl w:val="0"/>
-          <w:numId w:val="4"/>
-        </w:numPr>
-      </w:pPr>
-      <w:r>
-        <w:t>11/28/13</w:t>
-      </w:r>
-    </w:p>
-    <w:p>
-      <w:pPr>
-        <w:pStyle w:val="NoSpacing"/>
-        <w:numPr>
-          <w:ilvl w:val="1"/>
-          <w:numId w:val="4"/>
-        </w:numPr>
-      </w:pPr>
-      <w:r>
-        <w:t>The start recording button and check connection buttons don’t actually do anything…</w:t>
-      </w:r>
-    </w:p>
-    <w:p>
-      <w:pPr>
-        <w:pStyle w:val="NoSpacing"/>
-        <w:numPr>
-          <w:ilvl w:val="1"/>
-          <w:numId w:val="4"/>
-        </w:numPr>
-      </w:pPr>
-      <w:r>
-        <w:t>Downloading videos from Jack – will test what types the player can handle</w:t>
-      </w:r>
-    </w:p>
-    <w:p>
-      <w:pPr>
-        <w:pStyle w:val="NoSpacing"/>
-        <w:numPr>
-          <w:ilvl w:val="1"/>
-          <w:numId w:val="4"/>
-        </w:numPr>
-      </w:pPr>
-      <w:r>
-        <w:t>Add file system</w:t>
-      </w:r>
-    </w:p>
-    <w:p>
-      <w:pPr>
-        <w:pStyle w:val="NoSpacing"/>
-        <w:numPr>
-          <w:ilvl w:val="1"/>
-          <w:numId w:val="4"/>
-        </w:numPr>
-      </w:pPr>
-      <w:r>
-        <w:t>Add functionality to change data and change skater buttons</w:t>
-      </w:r>
-    </w:p>
-    <w:p>
-      <w:pPr>
-        <w:pStyle w:val="NoSpacing"/>
-        <w:numPr>
-          <w:ilvl w:val="0"/>
-          <w:numId w:val="4"/>
-        </w:numPr>
-      </w:pPr>
-      <w:r>
-        <w:t>11/29</w:t>
-      </w:r>
-    </w:p>
-    <w:p>
-      <w:pPr>
-        <w:pStyle w:val="NoSpacing"/>
-        <w:numPr>
-          <w:ilvl w:val="1"/>
-          <w:numId w:val="4"/>
-        </w:numPr>
-      </w:pPr>
-      <w:r>
-        <w:t>Pause functionality added</w:t>
-      </w:r>
-    </w:p>
-    <w:p>
-      <w:pPr>
-        <w:pStyle w:val="NoSpacing"/>
-        <w:numPr>
-          <w:ilvl w:val="1"/>
-          <w:numId w:val="4"/>
-        </w:numPr>
-      </w:pPr>
-      <w:r>
-        <w:t>Issues with right food addition – left works fine, but right causes tons of errors</w:t>
-      </w:r>
-    </w:p>
-    <w:p>
-      <w:pPr>
-        <w:pStyle w:val="NoSpacing"/>
-        <w:numPr>
-          <w:ilvl w:val="1"/>
-          <w:numId w:val="4"/>
-        </w:numPr>
-      </w:pPr>
-      <w:r>
-        <w:t>.movs play…just upside down</w:t>
-      </w:r>
-    </w:p>
-    <w:p>
-      <w:pPr>
-        <w:pStyle w:val="NoSpacing"/>
-        <w:numPr>
-          <w:ilvl w:val="1"/>
-          <w:numId w:val="4"/>
-        </w:numPr>
-      </w:pPr>
-      <w:r>
-        <w:t>Rotate now works – but now</w:t>
-      </w:r>
-      <w:r>
-        <w:t xml:space="preserve"> its on top of the </w:t>
-      </w:r>
-      <w:r>
-        <w:t>skip – may need to move</w:t>
-      </w:r>
-    </w:p>
-    <w:p>
-      <w:pPr>
-        <w:pStyle w:val="NoSpacing"/>
-        <w:numPr>
-          <w:ilvl w:val="1"/>
-          <w:numId w:val="4"/>
-        </w:numPr>
-      </w:pPr>
-      <w:r>
-        <w:t>Need to play with size of vertical rotate bar</w:t>
-      </w:r>
-    </w:p>
-    <w:p>
-      <w:pPr>
-        <w:pStyle w:val="NoSpacing"/>
-        <w:numPr>
-          <w:ilvl w:val="0"/>
-          <w:numId w:val="4"/>
-        </w:numPr>
-      </w:pPr>
-      <w:r>
-        <w:t>12/27</w:t>
-      </w:r>
-    </w:p>
-    <w:p>
-      <w:pPr>
-        <w:pStyle w:val="NoSpacing"/>
-        <w:numPr>
-          <w:ilvl w:val="1"/>
-          <w:numId w:val="4"/>
-        </w:numPr>
-      </w:pPr>
-      <w:r>
-        <w:t>Added the right foot – but has no transparency (downloading GIMP to fix this)</w:t>
-      </w:r>
-    </w:p>
-    <w:p>
-      <w:pPr>
-        <w:pStyle w:val="NoSpacing"/>
-        <w:numPr>
-          <w:ilvl w:val="2"/>
-          <w:numId w:val="4"/>
-        </w:numPr>
-      </w:pPr>
-      <w:r>
-        <w:t>Transparency fixed!</w:t>
-      </w:r>
-    </w:p>
-    <w:p>
-      <w:pPr>
-        <w:pStyle w:val="NoSpacing"/>
-        <w:numPr>
-          <w:ilvl w:val="1"/>
-          <w:numId w:val="4"/>
-        </w:numPr>
-      </w:pPr>
-      <w:r>
-        <w:t>Working on fixing the seek</w:t>
-      </w:r>
-    </w:p>
-    <w:p>
-      <w:pPr>
-        <w:pStyle w:val="NoSpacing"/>
-        <w:numPr>
-          <w:ilvl w:val="1"/>
-          <w:numId w:val="4"/>
-        </w:numPr>
-      </w:pPr>
-      <w:r>
-        <w:t>Starting the file system</w:t>
-      </w:r>
+          <w:numId w:val="7"/>
+        </w:numPr>
+      </w:pPr>
+      <w:r>
+        <w:t>Build doesn’t seem to reflect changes</w:t>
+      </w:r>
+    </w:p>
+    <w:p>
+      <w:pPr>
+        <w:pStyle w:val="NoSpacing"/>
+        <w:numPr>
+          <w:ilvl w:val="1"/>
+          <w:numId w:val="7"/>
+        </w:numPr>
+      </w:pPr>
+      <w:r>
+        <w:t>Super simple: delete make folder – not the bes</w:t>
+      </w:r>
+      <w:r>
+        <w:t xml:space="preserve">t, but requires rewrite of </w:t>
+      </w:r>
+      <w:proofErr w:type="spellStart"/>
+      <w:r>
+        <w:t>make</w:t>
+      </w:r>
+      <w:r>
+        <w:t>file</w:t>
+      </w:r>
+      <w:proofErr w:type="spellEnd"/>
     </w:p>
     <w:sectPr>
       <w:pgSz w:w="12240" w:h="15840"/>
@@ -961,6 +1065,95 @@
     </w:lvl>
   </w:abstractNum>
   <w:abstractNum w:abstractNumId="1">
+    <w:nsid w:val="16FE32B1"/>
+    <w:multiLevelType w:val="hybridMultilevel"/>
+    <w:tmpl w:val="813EBF90"/>
+    <w:lvl w:ilvl="0" w:tplc="0409000F">
+      <w:start w:val="1"/>
+      <w:numFmt w:val="decimal"/>
+      <w:lvlText w:val="%1."/>
+      <w:lvlJc w:val="left"/>
+      <w:pPr>
+        <w:ind w:left="720" w:hanging="360"/>
+      </w:pPr>
+      <w:rPr>
+        <w:rFonts w:hint="default"/>
+      </w:rPr>
+    </w:lvl>
+    <w:lvl w:ilvl="1" w:tplc="04090019">
+      <w:start w:val="1"/>
+      <w:numFmt w:val="lowerLetter"/>
+      <w:lvlText w:val="%2."/>
+      <w:lvlJc w:val="left"/>
+      <w:pPr>
+        <w:ind w:left="1440" w:hanging="360"/>
+      </w:pPr>
+    </w:lvl>
+    <w:lvl w:ilvl="2" w:tplc="0409001B" w:tentative="1">
+      <w:start w:val="1"/>
+      <w:numFmt w:val="lowerRoman"/>
+      <w:lvlText w:val="%3."/>
+      <w:lvlJc w:val="right"/>
+      <w:pPr>
+        <w:ind w:left="2160" w:hanging="180"/>
+      </w:pPr>
+    </w:lvl>
+    <w:lvl w:ilvl="3" w:tplc="0409000F" w:tentative="1">
+      <w:start w:val="1"/>
+      <w:numFmt w:val="decimal"/>
+      <w:lvlText w:val="%4."/>
+      <w:lvlJc w:val="left"/>
+      <w:pPr>
+        <w:ind w:left="2880" w:hanging="360"/>
+      </w:pPr>
+    </w:lvl>
+    <w:lvl w:ilvl="4" w:tplc="04090019" w:tentative="1">
+      <w:start w:val="1"/>
+      <w:numFmt w:val="lowerLetter"/>
+      <w:lvlText w:val="%5."/>
+      <w:lvlJc w:val="left"/>
+      <w:pPr>
+        <w:ind w:left="3600" w:hanging="360"/>
+      </w:pPr>
+    </w:lvl>
+    <w:lvl w:ilvl="5" w:tplc="0409001B" w:tentative="1">
+      <w:start w:val="1"/>
+      <w:numFmt w:val="lowerRoman"/>
+      <w:lvlText w:val="%6."/>
+      <w:lvlJc w:val="right"/>
+      <w:pPr>
+        <w:ind w:left="4320" w:hanging="180"/>
+      </w:pPr>
+    </w:lvl>
+    <w:lvl w:ilvl="6" w:tplc="0409000F" w:tentative="1">
+      <w:start w:val="1"/>
+      <w:numFmt w:val="decimal"/>
+      <w:lvlText w:val="%7."/>
+      <w:lvlJc w:val="left"/>
+      <w:pPr>
+        <w:ind w:left="5040" w:hanging="360"/>
+      </w:pPr>
+    </w:lvl>
+    <w:lvl w:ilvl="7" w:tplc="04090019" w:tentative="1">
+      <w:start w:val="1"/>
+      <w:numFmt w:val="lowerLetter"/>
+      <w:lvlText w:val="%8."/>
+      <w:lvlJc w:val="left"/>
+      <w:pPr>
+        <w:ind w:left="5760" w:hanging="360"/>
+      </w:pPr>
+    </w:lvl>
+    <w:lvl w:ilvl="8" w:tplc="0409001B" w:tentative="1">
+      <w:start w:val="1"/>
+      <w:numFmt w:val="lowerRoman"/>
+      <w:lvlText w:val="%9."/>
+      <w:lvlJc w:val="right"/>
+      <w:pPr>
+        <w:ind w:left="6480" w:hanging="180"/>
+      </w:pPr>
+    </w:lvl>
+  </w:abstractNum>
+  <w:abstractNum w:abstractNumId="2">
     <w:nsid w:val="241F73F3"/>
     <w:multiLevelType w:val="hybridMultilevel"/>
     <w:tmpl w:val="062AC764"/>
@@ -1073,7 +1266,7 @@
       </w:rPr>
     </w:lvl>
   </w:abstractNum>
-  <w:abstractNum w:abstractNumId="2">
+  <w:abstractNum w:abstractNumId="3">
     <w:nsid w:val="2B161A90"/>
     <w:multiLevelType w:val="hybridMultilevel"/>
     <w:tmpl w:val="63FA00DC"/>
@@ -1159,7 +1352,7 @@
       </w:pPr>
     </w:lvl>
   </w:abstractNum>
-  <w:abstractNum w:abstractNumId="3">
+  <w:abstractNum w:abstractNumId="4">
     <w:nsid w:val="3DA179C2"/>
     <w:multiLevelType w:val="hybridMultilevel"/>
     <w:tmpl w:val="92123FA8"/>
@@ -1248,7 +1441,119 @@
       </w:pPr>
     </w:lvl>
   </w:abstractNum>
-  <w:abstractNum w:abstractNumId="4">
+  <w:abstractNum w:abstractNumId="5">
+    <w:nsid w:val="44BF130E"/>
+    <w:multiLevelType w:val="hybridMultilevel"/>
+    <w:tmpl w:val="023AD75A"/>
+    <w:lvl w:ilvl="0" w:tplc="E68AC564">
+      <w:numFmt w:val="bullet"/>
+      <w:lvlText w:val="-"/>
+      <w:lvlJc w:val="left"/>
+      <w:pPr>
+        <w:ind w:left="720" w:hanging="360"/>
+      </w:pPr>
+      <w:rPr>
+        <w:rFonts w:ascii="Calibri" w:eastAsiaTheme="minorHAnsi" w:hAnsi="Calibri" w:cstheme="minorBidi" w:hint="default"/>
+      </w:rPr>
+    </w:lvl>
+    <w:lvl w:ilvl="1" w:tplc="04090003" w:tentative="1">
+      <w:start w:val="1"/>
+      <w:numFmt w:val="bullet"/>
+      <w:lvlText w:val="o"/>
+      <w:lvlJc w:val="left"/>
+      <w:pPr>
+        <w:ind w:left="1440" w:hanging="360"/>
+      </w:pPr>
+      <w:rPr>
+        <w:rFonts w:ascii="Courier New" w:hAnsi="Courier New" w:cs="Courier New" w:hint="default"/>
+      </w:rPr>
+    </w:lvl>
+    <w:lvl w:ilvl="2" w:tplc="04090005" w:tentative="1">
+      <w:start w:val="1"/>
+      <w:numFmt w:val="bullet"/>
+      <w:lvlText w:val=""/>
+      <w:lvlJc w:val="left"/>
+      <w:pPr>
+        <w:ind w:left="2160" w:hanging="360"/>
+      </w:pPr>
+      <w:rPr>
+        <w:rFonts w:ascii="Wingdings" w:hAnsi="Wingdings" w:hint="default"/>
+      </w:rPr>
+    </w:lvl>
+    <w:lvl w:ilvl="3" w:tplc="04090001" w:tentative="1">
+      <w:start w:val="1"/>
+      <w:numFmt w:val="bullet"/>
+      <w:lvlText w:val=""/>
+      <w:lvlJc w:val="left"/>
+      <w:pPr>
+        <w:ind w:left="2880" w:hanging="360"/>
+      </w:pPr>
+      <w:rPr>
+        <w:rFonts w:ascii="Symbol" w:hAnsi="Symbol" w:hint="default"/>
+      </w:rPr>
+    </w:lvl>
+    <w:lvl w:ilvl="4" w:tplc="04090003" w:tentative="1">
+      <w:start w:val="1"/>
+      <w:numFmt w:val="bullet"/>
+      <w:lvlText w:val="o"/>
+      <w:lvlJc w:val="left"/>
+      <w:pPr>
+        <w:ind w:left="3600" w:hanging="360"/>
+      </w:pPr>
+      <w:rPr>
+        <w:rFonts w:ascii="Courier New" w:hAnsi="Courier New" w:cs="Courier New" w:hint="default"/>
+      </w:rPr>
+    </w:lvl>
+    <w:lvl w:ilvl="5" w:tplc="04090005" w:tentative="1">
+      <w:start w:val="1"/>
+      <w:numFmt w:val="bullet"/>
+      <w:lvlText w:val=""/>
+      <w:lvlJc w:val="left"/>
+      <w:pPr>
+        <w:ind w:left="4320" w:hanging="360"/>
+      </w:pPr>
+      <w:rPr>
+        <w:rFonts w:ascii="Wingdings" w:hAnsi="Wingdings" w:hint="default"/>
+      </w:rPr>
+    </w:lvl>
+    <w:lvl w:ilvl="6" w:tplc="04090001" w:tentative="1">
+      <w:start w:val="1"/>
+      <w:numFmt w:val="bullet"/>
+      <w:lvlText w:val=""/>
+      <w:lvlJc w:val="left"/>
+      <w:pPr>
+        <w:ind w:left="5040" w:hanging="360"/>
+      </w:pPr>
+      <w:rPr>
+        <w:rFonts w:ascii="Symbol" w:hAnsi="Symbol" w:hint="default"/>
+      </w:rPr>
+    </w:lvl>
+    <w:lvl w:ilvl="7" w:tplc="04090003" w:tentative="1">
+      <w:start w:val="1"/>
+      <w:numFmt w:val="bullet"/>
+      <w:lvlText w:val="o"/>
+      <w:lvlJc w:val="left"/>
+      <w:pPr>
+        <w:ind w:left="5760" w:hanging="360"/>
+      </w:pPr>
+      <w:rPr>
+        <w:rFonts w:ascii="Courier New" w:hAnsi="Courier New" w:cs="Courier New" w:hint="default"/>
+      </w:rPr>
+    </w:lvl>
+    <w:lvl w:ilvl="8" w:tplc="04090005" w:tentative="1">
+      <w:start w:val="1"/>
+      <w:numFmt w:val="bullet"/>
+      <w:lvlText w:val=""/>
+      <w:lvlJc w:val="left"/>
+      <w:pPr>
+        <w:ind w:left="6480" w:hanging="360"/>
+      </w:pPr>
+      <w:rPr>
+        <w:rFonts w:ascii="Wingdings" w:hAnsi="Wingdings" w:hint="default"/>
+      </w:rPr>
+    </w:lvl>
+  </w:abstractNum>
+  <w:abstractNum w:abstractNumId="6">
     <w:nsid w:val="49823FEA"/>
     <w:multiLevelType w:val="hybridMultilevel"/>
     <w:tmpl w:val="7CECF5C2"/>
@@ -1361,7 +1666,7 @@
       </w:rPr>
     </w:lvl>
   </w:abstractNum>
-  <w:abstractNum w:abstractNumId="5">
+  <w:abstractNum w:abstractNumId="7">
     <w:nsid w:val="4AC47DE9"/>
     <w:multiLevelType w:val="hybridMultilevel"/>
     <w:tmpl w:val="BC7A42CE"/>
@@ -1451,22 +1756,28 @@
     </w:lvl>
   </w:abstractNum>
   <w:num w:numId="1">
-    <w:abstractNumId w:val="3"/>
+    <w:abstractNumId w:val="4"/>
   </w:num>
   <w:num w:numId="2">
-    <w:abstractNumId w:val="5"/>
+    <w:abstractNumId w:val="7"/>
   </w:num>
   <w:num w:numId="3">
     <w:abstractNumId w:val="0"/>
   </w:num>
   <w:num w:numId="4">
-    <w:abstractNumId w:val="4"/>
+    <w:abstractNumId w:val="6"/>
   </w:num>
   <w:num w:numId="5">
+    <w:abstractNumId w:val="3"/>
+  </w:num>
+  <w:num w:numId="6">
     <w:abstractNumId w:val="2"/>
   </w:num>
-  <w:num w:numId="6">
+  <w:num w:numId="7">
     <w:abstractNumId w:val="1"/>
+  </w:num>
+  <w:num w:numId="8">
+    <w:abstractNumId w:val="5"/>
   </w:num>
 </w:numbering>
 </file>

</xml_diff>

<commit_message>
updated s/w doc, rm outdated build
</commit_message>
<xml_diff>
--- a/ELEC 490 Software Documentation.docx
+++ b/ELEC 490 Software Documentation.docx
@@ -238,15 +238,7 @@
         </w:numPr>
       </w:pPr>
       <w:r>
-        <w:t>Add C</w:t>
-      </w:r>
-      <w:proofErr w:type="gramStart"/>
-      <w:r>
-        <w:t>:/</w:t>
-      </w:r>
-      <w:proofErr w:type="gramEnd"/>
-      <w:r>
-        <w:t>MinGW/bin to system PA</w:t>
+        <w:t>Add C:/MinGW/bin to system PA</w:t>
       </w:r>
       <w:r>
         <w:t>TH. To get to PATH:</w:t>
@@ -383,15 +375,7 @@
         </w:numPr>
       </w:pPr>
       <w:r>
-        <w:t xml:space="preserve">In the prompt type “bootstrap.bat </w:t>
-      </w:r>
-      <w:proofErr w:type="spellStart"/>
-      <w:r>
-        <w:t>mingw</w:t>
-      </w:r>
-      <w:proofErr w:type="spellEnd"/>
-      <w:r>
-        <w:t>”</w:t>
+        <w:t>In the prompt type “bootstrap.bat mingw”</w:t>
       </w:r>
     </w:p>
     <w:p>
@@ -403,15 +387,7 @@
         </w:numPr>
       </w:pPr>
       <w:r>
-        <w:t xml:space="preserve">If this does nothing try “boostrap.bat </w:t>
-      </w:r>
-      <w:proofErr w:type="spellStart"/>
-      <w:r>
-        <w:t>gcc</w:t>
-      </w:r>
-      <w:proofErr w:type="spellEnd"/>
-      <w:r>
-        <w:t>”</w:t>
+        <w:t>If this does nothing try “boostrap.bat gcc”</w:t>
       </w:r>
     </w:p>
     <w:p>
@@ -441,23 +417,7 @@
         </w:numPr>
       </w:pPr>
       <w:r>
-        <w:t>Type “</w:t>
-      </w:r>
-      <w:proofErr w:type="spellStart"/>
-      <w:r>
-        <w:t>bjam</w:t>
-      </w:r>
-      <w:proofErr w:type="spellEnd"/>
-      <w:r>
-        <w:t xml:space="preserve"> toolset=</w:t>
-      </w:r>
-      <w:proofErr w:type="spellStart"/>
-      <w:r>
-        <w:t>gcc</w:t>
-      </w:r>
-      <w:proofErr w:type="spellEnd"/>
-      <w:r>
-        <w:t>”</w:t>
+        <w:t>Type “bjam toolset=gcc”</w:t>
       </w:r>
     </w:p>
     <w:p>
@@ -576,15 +536,7 @@
         <w:t>Add to y</w:t>
       </w:r>
       <w:r>
-        <w:t>our System PATH variable should be C</w:t>
-      </w:r>
-      <w:proofErr w:type="gramStart"/>
-      <w:r>
-        <w:t>:/</w:t>
-      </w:r>
-      <w:proofErr w:type="gramEnd"/>
-      <w:r>
-        <w:t>Qt/{versionNumber}/{compilertype}/bin. This path will al</w:t>
+        <w:t>our System PATH variable should be C:/Qt/{versionNumber}/{compilertype}/bin. This path will al</w:t>
       </w:r>
       <w:r>
         <w:t>low for a proper compiler build</w:t>
@@ -600,26 +552,10 @@
       </w:pPr>
       <w:r>
         <w:lastRenderedPageBreak/>
-        <w:t>{</w:t>
-      </w:r>
-      <w:proofErr w:type="spellStart"/>
-      <w:r>
-        <w:t>versionNumber</w:t>
-      </w:r>
-      <w:proofErr w:type="spellEnd"/>
-      <w:r>
-        <w:t xml:space="preserve">} is what you installed, </w:t>
-      </w:r>
-      <w:r>
-        <w:t>{</w:t>
-      </w:r>
-      <w:proofErr w:type="spellStart"/>
-      <w:r>
-        <w:t>compilertype</w:t>
-      </w:r>
-      <w:proofErr w:type="spellEnd"/>
-      <w:r>
-        <w:t>} should be mingwXX</w:t>
+        <w:t xml:space="preserve">{versionNumber} is what you installed, </w:t>
+      </w:r>
+      <w:r>
+        <w:t>{compilertype} should be mingwXX</w:t>
       </w:r>
       <w:r>
         <w:t>_32</w:t>
@@ -657,8 +593,6 @@
       <w:r>
         <w:t>When the configuration screen pops up, configure for MinGW</w:t>
       </w:r>
-      <w:bookmarkStart w:id="0" w:name="_GoBack"/>
-      <w:bookmarkEnd w:id="0"/>
     </w:p>
     <w:p>
       <w:pPr>
@@ -806,32 +740,14 @@
       <w:r>
         <w:t xml:space="preserve">has </w:t>
       </w:r>
-      <w:proofErr w:type="spellStart"/>
-      <w:proofErr w:type="gramStart"/>
       <w:r>
         <w:t>LF</w:t>
       </w:r>
       <w:r>
-        <w:t>ootmask.load</w:t>
-      </w:r>
-      <w:proofErr w:type="spellEnd"/>
-      <w:r>
-        <w:t>(</w:t>
-      </w:r>
-      <w:proofErr w:type="gramEnd"/>
-      <w:r>
-        <w:t>“C:/…”)</w:t>
-      </w:r>
-      <w:r>
-        <w:t xml:space="preserve"> and </w:t>
-      </w:r>
-      <w:proofErr w:type="spellStart"/>
-      <w:r>
-        <w:t>RFootmask.load</w:t>
-      </w:r>
-      <w:proofErr w:type="spellEnd"/>
-      <w:r>
-        <w:t>()</w:t>
+        <w:t>ootmask.load(“C:/…”)</w:t>
+      </w:r>
+      <w:r>
+        <w:t xml:space="preserve"> and RFootmask.load()</w:t>
       </w:r>
       <w:r>
         <w:t>; Change the location to wherever the picture has been saved.</w:t>
@@ -900,6 +816,38 @@
       <w:pPr>
         <w:pStyle w:val="NoSpacing"/>
       </w:pPr>
+    </w:p>
+    <w:p>
+      <w:pPr>
+        <w:pStyle w:val="NoSpacing"/>
+      </w:pPr>
+      <w:r>
+        <w:t>Test Data</w:t>
+      </w:r>
+    </w:p>
+    <w:p>
+      <w:pPr>
+        <w:pStyle w:val="NoSpacing"/>
+        <w:numPr>
+          <w:ilvl w:val="0"/>
+          <w:numId w:val="9"/>
+        </w:numPr>
+      </w:pPr>
+      <w:r>
+        <w:t>Sample output data is available in the .log files</w:t>
+      </w:r>
+      <w:bookmarkStart w:id="0" w:name="_GoBack"/>
+      <w:bookmarkEnd w:id="0"/>
+    </w:p>
+    <w:p>
+      <w:pPr>
+        <w:pStyle w:val="NoSpacing"/>
+      </w:pPr>
+    </w:p>
+    <w:p>
+      <w:pPr>
+        <w:pStyle w:val="NoSpacing"/>
+      </w:pPr>
       <w:r>
         <w:t>Trouble-shooting</w:t>
       </w:r>
@@ -928,16 +876,11 @@
         <w:t>Super simple: delete make folder – not the bes</w:t>
       </w:r>
       <w:r>
-        <w:t xml:space="preserve">t, but requires rewrite of </w:t>
-      </w:r>
-      <w:proofErr w:type="spellStart"/>
-      <w:r>
-        <w:t>make</w:t>
+        <w:t>t, but requires rewrite of make</w:t>
       </w:r>
       <w:r>
         <w:t>file</w:t>
       </w:r>
-      <w:proofErr w:type="spellEnd"/>
     </w:p>
     <w:sectPr>
       <w:pgSz w:w="12240" w:h="15840"/>
@@ -1683,6 +1626,95 @@
       </w:rPr>
     </w:lvl>
     <w:lvl w:ilvl="1" w:tplc="04090019">
+      <w:start w:val="1"/>
+      <w:numFmt w:val="lowerLetter"/>
+      <w:lvlText w:val="%2."/>
+      <w:lvlJc w:val="left"/>
+      <w:pPr>
+        <w:ind w:left="1440" w:hanging="360"/>
+      </w:pPr>
+    </w:lvl>
+    <w:lvl w:ilvl="2" w:tplc="0409001B" w:tentative="1">
+      <w:start w:val="1"/>
+      <w:numFmt w:val="lowerRoman"/>
+      <w:lvlText w:val="%3."/>
+      <w:lvlJc w:val="right"/>
+      <w:pPr>
+        <w:ind w:left="2160" w:hanging="180"/>
+      </w:pPr>
+    </w:lvl>
+    <w:lvl w:ilvl="3" w:tplc="0409000F" w:tentative="1">
+      <w:start w:val="1"/>
+      <w:numFmt w:val="decimal"/>
+      <w:lvlText w:val="%4."/>
+      <w:lvlJc w:val="left"/>
+      <w:pPr>
+        <w:ind w:left="2880" w:hanging="360"/>
+      </w:pPr>
+    </w:lvl>
+    <w:lvl w:ilvl="4" w:tplc="04090019" w:tentative="1">
+      <w:start w:val="1"/>
+      <w:numFmt w:val="lowerLetter"/>
+      <w:lvlText w:val="%5."/>
+      <w:lvlJc w:val="left"/>
+      <w:pPr>
+        <w:ind w:left="3600" w:hanging="360"/>
+      </w:pPr>
+    </w:lvl>
+    <w:lvl w:ilvl="5" w:tplc="0409001B" w:tentative="1">
+      <w:start w:val="1"/>
+      <w:numFmt w:val="lowerRoman"/>
+      <w:lvlText w:val="%6."/>
+      <w:lvlJc w:val="right"/>
+      <w:pPr>
+        <w:ind w:left="4320" w:hanging="180"/>
+      </w:pPr>
+    </w:lvl>
+    <w:lvl w:ilvl="6" w:tplc="0409000F" w:tentative="1">
+      <w:start w:val="1"/>
+      <w:numFmt w:val="decimal"/>
+      <w:lvlText w:val="%7."/>
+      <w:lvlJc w:val="left"/>
+      <w:pPr>
+        <w:ind w:left="5040" w:hanging="360"/>
+      </w:pPr>
+    </w:lvl>
+    <w:lvl w:ilvl="7" w:tplc="04090019" w:tentative="1">
+      <w:start w:val="1"/>
+      <w:numFmt w:val="lowerLetter"/>
+      <w:lvlText w:val="%8."/>
+      <w:lvlJc w:val="left"/>
+      <w:pPr>
+        <w:ind w:left="5760" w:hanging="360"/>
+      </w:pPr>
+    </w:lvl>
+    <w:lvl w:ilvl="8" w:tplc="0409001B" w:tentative="1">
+      <w:start w:val="1"/>
+      <w:numFmt w:val="lowerRoman"/>
+      <w:lvlText w:val="%9."/>
+      <w:lvlJc w:val="right"/>
+      <w:pPr>
+        <w:ind w:left="6480" w:hanging="180"/>
+      </w:pPr>
+    </w:lvl>
+  </w:abstractNum>
+  <w:abstractNum w:abstractNumId="8">
+    <w:nsid w:val="73F43773"/>
+    <w:multiLevelType w:val="hybridMultilevel"/>
+    <w:tmpl w:val="54DCFD3A"/>
+    <w:lvl w:ilvl="0" w:tplc="0409000F">
+      <w:start w:val="1"/>
+      <w:numFmt w:val="decimal"/>
+      <w:lvlText w:val="%1."/>
+      <w:lvlJc w:val="left"/>
+      <w:pPr>
+        <w:ind w:left="720" w:hanging="360"/>
+      </w:pPr>
+      <w:rPr>
+        <w:rFonts w:hint="default"/>
+      </w:rPr>
+    </w:lvl>
+    <w:lvl w:ilvl="1" w:tplc="04090019" w:tentative="1">
       <w:start w:val="1"/>
       <w:numFmt w:val="lowerLetter"/>
       <w:lvlText w:val="%2."/>
@@ -1778,6 +1810,9 @@
   </w:num>
   <w:num w:numId="8">
     <w:abstractNumId w:val="5"/>
+  </w:num>
+  <w:num w:numId="9">
+    <w:abstractNumId w:val="8"/>
   </w:num>
 </w:numbering>
 </file>

</xml_diff>